<commit_message>
Added more description of how to use ADB.
</commit_message>
<xml_diff>
--- a/Vulnerabilities/XML/Descriptions.docx
+++ b/Vulnerabilities/XML/Descriptions.docx
@@ -364,15 +364,7 @@
         <w:t xml:space="preserve">new project </w:t>
       </w:r>
       <w:r>
-        <w:t>named “</w:t>
-      </w:r>
-      <w:proofErr w:type="spellStart"/>
-      <w:r>
-        <w:t>AndroidGoogleMAP</w:t>
-      </w:r>
-      <w:proofErr w:type="spellEnd"/>
-      <w:r>
-        <w:t>”.</w:t>
+        <w:t>named “AndroidGoogleMAP”.</w:t>
       </w:r>
       <w:r>
         <w:t xml:space="preserve"> </w:t>
@@ -639,15 +631,7 @@
         <w:t>key nam</w:t>
       </w:r>
       <w:r>
-        <w:t>ed “</w:t>
-      </w:r>
-      <w:proofErr w:type="spellStart"/>
-      <w:r>
-        <w:t>google_maps_key</w:t>
-      </w:r>
-      <w:proofErr w:type="spellEnd"/>
-      <w:r>
-        <w:t>”. We must</w:t>
+        <w:t>ed “google_maps_key”. We must</w:t>
       </w:r>
       <w:r>
         <w:t xml:space="preserve"> </w:t>
@@ -1036,14 +1020,12 @@
       <w:r>
         <w:t xml:space="preserve">The path to access </w:t>
       </w:r>
-      <w:proofErr w:type="spellStart"/>
       <w:r>
         <w:rPr>
           <w:rFonts w:ascii="Courier" w:hAnsi="Courier"/>
         </w:rPr>
         <w:t>adb</w:t>
       </w:r>
-      <w:proofErr w:type="spellEnd"/>
       <w:r>
         <w:t xml:space="preserve"> </w:t>
       </w:r>
@@ -1056,19 +1038,11 @@
       <w:r>
         <w:t xml:space="preserve">debugger) varies among different platforms. The path below is where you will find </w:t>
       </w:r>
-      <w:proofErr w:type="spellStart"/>
       <w:r>
         <w:rPr>
           <w:rFonts w:ascii="Courier" w:hAnsi="Courier"/>
         </w:rPr>
-        <w:t>adb</w:t>
-      </w:r>
-      <w:proofErr w:type="spellEnd"/>
-      <w:r>
-        <w:rPr>
-          <w:rFonts w:ascii="Courier" w:hAnsi="Courier"/>
-        </w:rPr>
-        <w:t xml:space="preserve"> </w:t>
+        <w:t xml:space="preserve">adb </w:t>
       </w:r>
       <w:r>
         <w:t>on Mac OS X.</w:t>
@@ -1086,21 +1060,7 @@
         <w:rPr>
           <w:rFonts w:ascii="Courier" w:hAnsi="Courier"/>
         </w:rPr>
-        <w:t>cd ~/Library/Android/</w:t>
-      </w:r>
-      <w:proofErr w:type="spellStart"/>
-      <w:r>
-        <w:rPr>
-          <w:rFonts w:ascii="Courier" w:hAnsi="Courier"/>
-        </w:rPr>
-        <w:t>sdk</w:t>
-      </w:r>
-      <w:proofErr w:type="spellEnd"/>
-      <w:r>
-        <w:rPr>
-          <w:rFonts w:ascii="Courier" w:hAnsi="Courier"/>
-        </w:rPr>
-        <w:t>/platform-tools</w:t>
+        <w:t>cd ~/Library/Android/sdk/platform-tools</w:t>
       </w:r>
     </w:p>
     <w:p>
@@ -1119,14 +1079,12 @@
       <w:r>
         <w:t xml:space="preserve">On Windows, </w:t>
       </w:r>
-      <w:proofErr w:type="spellStart"/>
       <w:r>
         <w:rPr>
           <w:rFonts w:ascii="Courier" w:hAnsi="Courier"/>
         </w:rPr>
         <w:t>adb</w:t>
       </w:r>
-      <w:proofErr w:type="spellEnd"/>
       <w:r>
         <w:t xml:space="preserve"> can be found in:</w:t>
       </w:r>
@@ -1148,8 +1106,6 @@
     </w:p>
     <w:p>
       <w:pPr>
-        <w:pStyle w:val="ListParagraph"/>
-        <w:ind w:left="1440"/>
         <w:rPr>
           <w:rFonts w:ascii="Courier" w:hAnsi="Courier"/>
           <w:b/>
@@ -1157,11 +1113,61 @@
       </w:pPr>
     </w:p>
     <w:p>
+      <w:r>
+        <w:rPr>
+          <w:rFonts w:ascii="Courier" w:hAnsi="Courier"/>
+          <w:b/>
+        </w:rPr>
+        <w:tab/>
+      </w:r>
+      <w:r>
+        <w:t>If you have forgotten the name of the package you want to work with, run</w:t>
+      </w:r>
+    </w:p>
+    <w:p>
+      <w:pPr>
+        <w:rPr>
+          <w:rFonts w:ascii="Courier" w:hAnsi="Courier"/>
+        </w:rPr>
+      </w:pPr>
+      <w:r>
+        <w:tab/>
+      </w:r>
+      <w:r>
+        <w:tab/>
+      </w:r>
+      <w:r>
+        <w:rPr>
+          <w:rFonts w:ascii="Courier" w:hAnsi="Courier"/>
+        </w:rPr>
+        <w:t>./adb shell pm list packages</w:t>
+      </w:r>
+    </w:p>
+    <w:p>
+      <w:pPr>
+        <w:rPr>
+          <w:rFonts w:ascii="Courier" w:hAnsi="Courier"/>
+        </w:rPr>
+      </w:pPr>
+    </w:p>
+    <w:p>
       <w:pPr>
         <w:pStyle w:val="ListParagraph"/>
       </w:pPr>
       <w:r>
-        <w:t>The following step is to get the package path.</w:t>
+        <w:t xml:space="preserve">The following step is to get the </w:t>
+      </w:r>
+      <w:r>
+        <w:t>full</w:t>
+      </w:r>
+      <w:r>
+        <w:t xml:space="preserve"> path</w:t>
+      </w:r>
+      <w:r>
+        <w:t>, or where the package is located</w:t>
+      </w:r>
+      <w:r>
+        <w:t>.</w:t>
       </w:r>
     </w:p>
     <w:p>
@@ -1171,42 +1177,108 @@
           <w:rFonts w:ascii="Courier" w:hAnsi="Courier"/>
         </w:rPr>
       </w:pPr>
-      <w:proofErr w:type="gramStart"/>
       <w:r>
         <w:rPr>
           <w:rFonts w:ascii="Courier" w:hAnsi="Courier"/>
         </w:rPr>
-        <w:t>./</w:t>
-      </w:r>
-      <w:proofErr w:type="spellStart"/>
-      <w:proofErr w:type="gramEnd"/>
+        <w:t xml:space="preserve">./adb </w:t>
+      </w:r>
       <w:r>
         <w:rPr>
           <w:rFonts w:ascii="Courier" w:hAnsi="Courier"/>
         </w:rPr>
-        <w:t>adb</w:t>
-      </w:r>
-      <w:proofErr w:type="spellEnd"/>
+        <w:t xml:space="preserve">shell </w:t>
+      </w:r>
       <w:r>
         <w:rPr>
           <w:rFonts w:ascii="Courier" w:hAnsi="Courier"/>
         </w:rPr>
-        <w:t xml:space="preserve"> pm path </w:t>
-      </w:r>
-      <w:proofErr w:type="spellStart"/>
+        <w:t xml:space="preserve">pm path </w:t>
+      </w:r>
       <w:r>
         <w:rPr>
           <w:rFonts w:ascii="Courier" w:hAnsi="Courier"/>
         </w:rPr>
-        <w:t>package</w:t>
+        <w:t>YOUR_PACKAGE</w:t>
       </w:r>
       <w:r>
         <w:rPr>
           <w:rFonts w:ascii="Courier" w:hAnsi="Courier"/>
         </w:rPr>
-        <w:t>_name</w:t>
-      </w:r>
-      <w:proofErr w:type="spellEnd"/>
+        <w:t>_</w:t>
+      </w:r>
+      <w:r>
+        <w:rPr>
+          <w:rFonts w:ascii="Courier" w:hAnsi="Courier"/>
+        </w:rPr>
+        <w:t>NAME_GOES_HERE</w:t>
+      </w:r>
+    </w:p>
+    <w:p>
+      <w:pPr>
+        <w:rPr>
+          <w:rFonts w:ascii="Courier" w:hAnsi="Courier"/>
+        </w:rPr>
+      </w:pPr>
+    </w:p>
+    <w:p>
+      <w:pPr>
+        <w:rPr>
+          <w:rFonts w:ascii="Courier" w:hAnsi="Courier"/>
+        </w:rPr>
+      </w:pPr>
+      <w:r>
+        <w:rPr>
+          <w:rFonts w:ascii="Courier" w:hAnsi="Courier"/>
+        </w:rPr>
+        <w:tab/>
+      </w:r>
+      <w:r>
+        <w:t xml:space="preserve">The </w:t>
+      </w:r>
+      <w:r>
+        <w:t xml:space="preserve">output will look like: </w:t>
+      </w:r>
+      <w:r>
+        <w:rPr>
+          <w:rFonts w:ascii="Courier" w:hAnsi="Courier"/>
+        </w:rPr>
+        <w:t>package:/data/app/com.example.someapp.apk</w:t>
+      </w:r>
+    </w:p>
+    <w:p>
+      <w:r>
+        <w:rPr>
+          <w:rFonts w:ascii="Courier" w:hAnsi="Courier"/>
+        </w:rPr>
+        <w:tab/>
+      </w:r>
+      <w:r>
+        <w:t>We want the part that comes after “</w:t>
+      </w:r>
+      <w:r>
+        <w:rPr>
+          <w:rFonts w:ascii="Courier" w:hAnsi="Courier"/>
+        </w:rPr>
+        <w:t>package:”</w:t>
+      </w:r>
+      <w:r>
+        <w:t>.</w:t>
+      </w:r>
+    </w:p>
+    <w:p>
+      <w:pPr>
+        <w:ind w:left="720"/>
+      </w:pPr>
+      <w:r>
+        <w:t xml:space="preserve">After we have the </w:t>
+      </w:r>
+      <w:r>
+        <w:t>full</w:t>
+      </w:r>
+      <w:r>
+        <w:t xml:space="preserve"> path, pull the package off the device and onto the computer.</w:t>
+      </w:r>
     </w:p>
     <w:p>
       <w:pPr>
@@ -1215,64 +1287,26 @@
           <w:rFonts w:ascii="Courier" w:hAnsi="Courier"/>
         </w:rPr>
       </w:pPr>
-    </w:p>
-    <w:p>
-      <w:pPr>
-        <w:ind w:left="720"/>
-      </w:pPr>
-      <w:r>
-        <w:t>After we have the package path, pull the package off the device and onto the computer.</w:t>
-      </w:r>
-    </w:p>
-    <w:p>
-      <w:pPr>
-        <w:ind w:left="1440"/>
+      <w:r>
         <w:rPr>
           <w:rFonts w:ascii="Courier" w:hAnsi="Courier"/>
         </w:rPr>
-      </w:pPr>
-      <w:proofErr w:type="gramStart"/>
+        <w:t xml:space="preserve">./adb pull </w:t>
+      </w:r>
       <w:r>
         <w:rPr>
           <w:rFonts w:ascii="Courier" w:hAnsi="Courier"/>
         </w:rPr>
-        <w:t>./</w:t>
-      </w:r>
-      <w:proofErr w:type="spellStart"/>
-      <w:proofErr w:type="gramEnd"/>
+        <w:t>/</w:t>
+      </w:r>
       <w:r>
         <w:rPr>
           <w:rFonts w:ascii="Courier" w:hAnsi="Courier"/>
         </w:rPr>
-        <w:t>adb</w:t>
-      </w:r>
-      <w:proofErr w:type="spellEnd"/>
-      <w:r>
-        <w:rPr>
-          <w:rFonts w:ascii="Courier" w:hAnsi="Courier"/>
-        </w:rPr>
-        <w:t xml:space="preserve"> pull  </w:t>
-      </w:r>
-      <w:proofErr w:type="spellStart"/>
-      <w:r>
-        <w:rPr>
-          <w:rFonts w:ascii="Courier" w:hAnsi="Courier"/>
-        </w:rPr>
-        <w:t>package_</w:t>
-      </w:r>
-      <w:r>
-        <w:rPr>
-          <w:rFonts w:ascii="Courier" w:hAnsi="Courier"/>
-        </w:rPr>
-        <w:t>path</w:t>
-      </w:r>
-      <w:proofErr w:type="spellEnd"/>
-      <w:r>
-        <w:rPr>
-          <w:rFonts w:ascii="Courier" w:hAnsi="Courier"/>
-        </w:rPr>
-        <w:t xml:space="preserve">  “computer path”</w:t>
-      </w:r>
+        <w:t>data/app/com.example.someapp.apk /PATH/TO/DESTINATION/GOES/HERE</w:t>
+      </w:r>
+      <w:bookmarkStart w:id="0" w:name="_GoBack"/>
+      <w:bookmarkEnd w:id="0"/>
     </w:p>
     <w:p/>
     <w:p>
@@ -1367,15 +1401,7 @@
         <w:t xml:space="preserve">package, called </w:t>
       </w:r>
       <w:r>
-        <w:t>“</w:t>
-      </w:r>
-      <w:proofErr w:type="spellStart"/>
-      <w:r>
-        <w:t>base.apk</w:t>
-      </w:r>
-      <w:proofErr w:type="spellEnd"/>
-      <w:r>
-        <w:t>”</w:t>
+        <w:t>“base.apk”</w:t>
       </w:r>
       <w:r>
         <w:t xml:space="preserve"> here.</w:t>
@@ -1401,15 +1427,7 @@
         </w:numPr>
       </w:pPr>
       <w:r>
-        <w:t>Rename the “</w:t>
-      </w:r>
-      <w:proofErr w:type="spellStart"/>
-      <w:r>
-        <w:t>base.apk</w:t>
-      </w:r>
-      <w:proofErr w:type="spellEnd"/>
-      <w:r>
-        <w:t>” file to “base.zip”, and double click to open.</w:t>
+        <w:t>Rename the “base.apk” file to “base.zip”, and double click to open.</w:t>
       </w:r>
     </w:p>
     <w:p>
@@ -1432,14 +1450,12 @@
       <w:r>
         <w:t xml:space="preserve">ownload </w:t>
       </w:r>
-      <w:proofErr w:type="spellStart"/>
       <w:r>
         <w:rPr>
           <w:b/>
         </w:rPr>
         <w:t>apktool</w:t>
       </w:r>
-      <w:proofErr w:type="spellEnd"/>
       <w:r>
         <w:t xml:space="preserve"> from here.</w:t>
       </w:r>
@@ -1453,19 +1469,7 @@
           <w:rPr>
             <w:rStyle w:val="Hyperlink"/>
           </w:rPr>
-          <w:t>http://ibotpeaches.github.i</w:t>
-        </w:r>
-        <w:r>
-          <w:rPr>
-            <w:rStyle w:val="Hyperlink"/>
-          </w:rPr>
-          <w:t>o</w:t>
-        </w:r>
-        <w:r>
-          <w:rPr>
-            <w:rStyle w:val="Hyperlink"/>
-          </w:rPr>
-          <w:t>/Apktool/</w:t>
+          <w:t>http://ibotpeaches.github.io/Apktool/</w:t>
         </w:r>
       </w:hyperlink>
     </w:p>
@@ -1516,28 +1520,20 @@
         <w:rPr>
           <w:rFonts w:ascii="Courier" w:hAnsi="Courier"/>
         </w:rPr>
-        <w:t xml:space="preserve">ava –jar apktool.jar d </w:t>
-      </w:r>
-      <w:proofErr w:type="spellStart"/>
+        <w:t>ava –jar apktool.jar d pa</w:t>
+      </w:r>
       <w:r>
         <w:rPr>
           <w:rFonts w:ascii="Courier" w:hAnsi="Courier"/>
         </w:rPr>
-        <w:t>pa</w:t>
+        <w:t>c</w:t>
       </w:r>
       <w:r>
         <w:rPr>
           <w:rFonts w:ascii="Courier" w:hAnsi="Courier"/>
         </w:rPr>
-        <w:t>c</w:t>
-      </w:r>
-      <w:r>
-        <w:rPr>
-          <w:rFonts w:ascii="Courier" w:hAnsi="Courier"/>
-        </w:rPr>
         <w:t>kage_path</w:t>
       </w:r>
-      <w:proofErr w:type="spellEnd"/>
     </w:p>
     <w:p/>
     <w:p>
@@ -1778,24 +1774,15 @@
         <w:t>Essentially, we never store API keys in the APK because we assume that it can and will be decompiled.</w:t>
       </w:r>
     </w:p>
+    <w:p/>
     <w:p>
       <w:r>
         <w:tab/>
         <w:t>Another is to use a tool to obfuscate your</w:t>
       </w:r>
       <w:r>
-        <w:t xml:space="preserve"> code, like </w:t>
-      </w:r>
-      <w:proofErr w:type="spellStart"/>
-      <w:r>
-        <w:t>ProGuard</w:t>
-      </w:r>
-      <w:proofErr w:type="spellEnd"/>
-      <w:r>
-        <w:t>. In this approach, we would be trying to make it harder for people to reverse engineer the APK.</w:t>
-      </w:r>
-      <w:bookmarkStart w:id="0" w:name="_GoBack"/>
-      <w:bookmarkEnd w:id="0"/>
+        <w:t xml:space="preserve"> code, like ProGuard. In this approach, we would be trying to make it harder for people to reverse engineer the APK.</w:t>
+      </w:r>
     </w:p>
     <w:p/>
     <w:p/>

</xml_diff>

<commit_message>
Updated descriptions for the Services and XML to match the new template Added PDF versions of the description Added slides for XML
</commit_message>
<xml_diff>
--- a/Vulnerabilities/XML/Descriptions.docx
+++ b/Vulnerabilities/XML/Descriptions.docx
@@ -1,10 +1,331 @@
 
 <file path=word/document.xml><?xml version="1.0" encoding="utf-8"?>
-<w:document xmlns:wpc="http://schemas.microsoft.com/office/word/2010/wordprocessingCanvas" xmlns:mo="http://schemas.microsoft.com/office/mac/office/2008/main" xmlns:mc="http://schemas.openxmlformats.org/markup-compatibility/2006" xmlns:mv="urn:schemas-microsoft-com:mac:vml" xmlns:o="urn:schemas-microsoft-com:office:office" xmlns:r="http://schemas.openxmlformats.org/officeDocument/2006/relationships" xmlns:m="http://schemas.openxmlformats.org/officeDocument/2006/math" xmlns:v="urn:schemas-microsoft-com:vml" xmlns:wp14="http://schemas.microsoft.com/office/word/2010/wordprocessingDrawing" xmlns:wp="http://schemas.openxmlformats.org/drawingml/2006/wordprocessingDrawing" xmlns:w10="urn:schemas-microsoft-com:office:word" xmlns:w="http://schemas.openxmlformats.org/wordprocessingml/2006/main" xmlns:w14="http://schemas.microsoft.com/office/word/2010/wordml" xmlns:w15="http://schemas.microsoft.com/office/word/2012/wordml" xmlns:wpg="http://schemas.microsoft.com/office/word/2010/wordprocessingGroup" xmlns:wpi="http://schemas.microsoft.com/office/word/2010/wordprocessingInk" xmlns:wne="http://schemas.microsoft.com/office/word/2006/wordml" xmlns:wps="http://schemas.microsoft.com/office/word/2010/wordprocessingShape" mc:Ignorable="w14 w15 wp14">
+<w:document xmlns:wpc="http://schemas.microsoft.com/office/word/2010/wordprocessingCanvas" xmlns:cx="http://schemas.microsoft.com/office/drawing/2014/chartex" xmlns:cx1="http://schemas.microsoft.com/office/drawing/2015/9/8/chartex" xmlns:cx2="http://schemas.microsoft.com/office/drawing/2015/10/21/chartex" xmlns:cx3="http://schemas.microsoft.com/office/drawing/2016/5/9/chartex" xmlns:cx4="http://schemas.microsoft.com/office/drawing/2016/5/10/chartex" xmlns:cx5="http://schemas.microsoft.com/office/drawing/2016/5/11/chartex" xmlns:cx6="http://schemas.microsoft.com/office/drawing/2016/5/12/chartex" xmlns:cx7="http://schemas.microsoft.com/office/drawing/2016/5/13/chartex" xmlns:cx8="http://schemas.microsoft.com/office/drawing/2016/5/14/chartex" xmlns:mc="http://schemas.openxmlformats.org/markup-compatibility/2006" xmlns:o="urn:schemas-microsoft-com:office:office" xmlns:r="http://schemas.openxmlformats.org/officeDocument/2006/relationships" xmlns:m="http://schemas.openxmlformats.org/officeDocument/2006/math" xmlns:v="urn:schemas-microsoft-com:vml" xmlns:wp14="http://schemas.microsoft.com/office/word/2010/wordprocessingDrawing" xmlns:wp="http://schemas.openxmlformats.org/drawingml/2006/wordprocessingDrawing" xmlns:w10="urn:schemas-microsoft-com:office:word" xmlns:w="http://schemas.openxmlformats.org/wordprocessingml/2006/main" xmlns:w14="http://schemas.microsoft.com/office/word/2010/wordml" xmlns:w15="http://schemas.microsoft.com/office/word/2012/wordml" xmlns:w16se="http://schemas.microsoft.com/office/word/2015/wordml/symex" xmlns:wpg="http://schemas.microsoft.com/office/word/2010/wordprocessingGroup" xmlns:wpi="http://schemas.microsoft.com/office/word/2010/wordprocessingInk" xmlns:wne="http://schemas.microsoft.com/office/word/2006/wordml" xmlns:wps="http://schemas.microsoft.com/office/word/2010/wordprocessingShape" mc:Ignorable="w14 w15 w16se wp14">
   <w:body>
     <w:p>
       <w:pPr>
         <w:jc w:val="center"/>
+        <w:rPr>
+          <w:rFonts w:ascii="Cambria" w:hAnsi="Cambria"/>
+          <w:sz w:val="50"/>
+          <w:szCs w:val="50"/>
+        </w:rPr>
+      </w:pPr>
+      <w:r>
+        <w:rPr>
+          <w:rFonts w:ascii="Cambria" w:hAnsi="Cambria"/>
+          <w:sz w:val="50"/>
+          <w:szCs w:val="50"/>
+        </w:rPr>
+        <w:t>XML</w:t>
+      </w:r>
+    </w:p>
+    <w:p/>
+    <w:p>
+      <w:pPr>
+        <w:rPr>
+          <w:b/>
+        </w:rPr>
+      </w:pPr>
+      <w:r>
+        <w:rPr>
+          <w:b/>
+        </w:rPr>
+        <w:t>Background</w:t>
+      </w:r>
+      <w:r>
+        <w:rPr>
+          <w:b/>
+        </w:rPr>
+        <w:t>:</w:t>
+      </w:r>
+    </w:p>
+    <w:p/>
+    <w:p>
+      <w:pPr>
+        <w:spacing w:line="360" w:lineRule="auto"/>
+      </w:pPr>
+      <w:r>
+        <w:t>Android uses XML files to store static data</w:t>
+      </w:r>
+      <w:r>
+        <w:t xml:space="preserve">, meaning that </w:t>
+      </w:r>
+      <w:r>
+        <w:t>the data</w:t>
+      </w:r>
+      <w:r>
+        <w:t xml:space="preserve"> </w:t>
+      </w:r>
+      <w:r>
+        <w:t>does not</w:t>
+      </w:r>
+      <w:r>
+        <w:t xml:space="preserve"> change t</w:t>
+      </w:r>
+      <w:r>
+        <w:t>h</w:t>
+      </w:r>
+      <w:r>
+        <w:t>rough execution of</w:t>
+      </w:r>
+      <w:r>
+        <w:t xml:space="preserve"> the app. For example, translated strings (in languages such as </w:t>
+      </w:r>
+      <w:r>
+        <w:t xml:space="preserve">English, Spanish, </w:t>
+      </w:r>
+      <w:r>
+        <w:t xml:space="preserve">or </w:t>
+      </w:r>
+      <w:r>
+        <w:t>Arabic</w:t>
+      </w:r>
+      <w:r>
+        <w:t>)</w:t>
+      </w:r>
+      <w:r>
+        <w:t xml:space="preserve"> are stored in XML files for mu</w:t>
+      </w:r>
+      <w:r>
+        <w:t>l</w:t>
+      </w:r>
+      <w:r>
+        <w:t>ti</w:t>
+      </w:r>
+      <w:r>
+        <w:t>-</w:t>
+      </w:r>
+      <w:r>
+        <w:t>language</w:t>
+      </w:r>
+      <w:r>
+        <w:t xml:space="preserve"> </w:t>
+      </w:r>
+      <w:r>
+        <w:t>support</w:t>
+      </w:r>
+      <w:r>
+        <w:t xml:space="preserve">. </w:t>
+      </w:r>
+      <w:r>
+        <w:t>APK files are</w:t>
+      </w:r>
+      <w:r>
+        <w:t xml:space="preserve"> </w:t>
+      </w:r>
+      <w:r>
+        <w:t>compressed</w:t>
+      </w:r>
+      <w:r>
+        <w:t xml:space="preserve"> files that </w:t>
+      </w:r>
+      <w:r>
+        <w:t>contain</w:t>
+      </w:r>
+      <w:r>
+        <w:t xml:space="preserve"> many XML and </w:t>
+      </w:r>
+      <w:r>
+        <w:t>Java files</w:t>
+      </w:r>
+      <w:r>
+        <w:t>,</w:t>
+      </w:r>
+      <w:r>
+        <w:t xml:space="preserve"> making up</w:t>
+      </w:r>
+      <w:r>
+        <w:t xml:space="preserve"> </w:t>
+      </w:r>
+      <w:r>
+        <w:t>the appli</w:t>
+      </w:r>
+      <w:r>
+        <w:t>cation.</w:t>
+      </w:r>
+      <w:r>
+        <w:t xml:space="preserve">  </w:t>
+      </w:r>
+      <w:r>
+        <w:t xml:space="preserve">Note </w:t>
+      </w:r>
+      <w:r>
+        <w:t xml:space="preserve">that </w:t>
+      </w:r>
+      <w:r>
+        <w:t>any</w:t>
+      </w:r>
+      <w:r>
+        <w:t xml:space="preserve">one could </w:t>
+      </w:r>
+      <w:r>
+        <w:t xml:space="preserve">unzip </w:t>
+      </w:r>
+      <w:r>
+        <w:t xml:space="preserve">the </w:t>
+      </w:r>
+      <w:r>
+        <w:t>APK</w:t>
+      </w:r>
+      <w:r>
+        <w:t xml:space="preserve"> </w:t>
+      </w:r>
+      <w:r>
+        <w:t xml:space="preserve">and read the data </w:t>
+      </w:r>
+      <w:r>
+        <w:t xml:space="preserve">that </w:t>
+      </w:r>
+      <w:r>
+        <w:t>was saved in</w:t>
+      </w:r>
+      <w:r>
+        <w:t xml:space="preserve"> XML. </w:t>
+      </w:r>
+    </w:p>
+    <w:p>
+      <w:pPr>
+        <w:spacing w:line="360" w:lineRule="auto"/>
+      </w:pPr>
+    </w:p>
+    <w:p>
+      <w:pPr>
+        <w:spacing w:line="360" w:lineRule="auto"/>
+      </w:pPr>
+      <w:r>
+        <w:t>M</w:t>
+      </w:r>
+      <w:r>
+        <w:t xml:space="preserve">any developers store important information </w:t>
+      </w:r>
+      <w:r>
+        <w:t>in XML</w:t>
+      </w:r>
+      <w:r>
+        <w:t>,</w:t>
+      </w:r>
+      <w:r>
+        <w:t xml:space="preserve"> such as </w:t>
+      </w:r>
+      <w:r>
+        <w:t xml:space="preserve">an </w:t>
+      </w:r>
+      <w:r>
+        <w:t xml:space="preserve">Ads number or </w:t>
+      </w:r>
+      <w:r>
+        <w:t>a Google M</w:t>
+      </w:r>
+      <w:r>
+        <w:t>ap</w:t>
+      </w:r>
+      <w:r>
+        <w:t xml:space="preserve">s API </w:t>
+      </w:r>
+      <w:r>
+        <w:t>key. That is precarious, because</w:t>
+      </w:r>
+      <w:r>
+        <w:t xml:space="preserve"> </w:t>
+      </w:r>
+      <w:r>
+        <w:t>someone who</w:t>
+      </w:r>
+      <w:r>
+        <w:t xml:space="preserve"> </w:t>
+      </w:r>
+      <w:r>
+        <w:t>reverse engineers</w:t>
+      </w:r>
+      <w:r>
+        <w:t xml:space="preserve"> the app could read all the keys. </w:t>
+      </w:r>
+      <w:r>
+        <w:t xml:space="preserve">The attacker could then use the stolen API key to obtain access to paid services, possibly running up charges on the developer’s account. </w:t>
+      </w:r>
+    </w:p>
+    <w:p>
+      <w:pPr>
+        <w:spacing w:line="360" w:lineRule="auto"/>
+      </w:pPr>
+    </w:p>
+    <w:p>
+      <w:pPr>
+        <w:spacing w:line="360" w:lineRule="auto"/>
+      </w:pPr>
+      <w:r>
+        <w:t xml:space="preserve">We will demonstrate how to build </w:t>
+      </w:r>
+      <w:r>
+        <w:t>an A</w:t>
+      </w:r>
+      <w:r>
+        <w:t xml:space="preserve">ndroid app that </w:t>
+      </w:r>
+      <w:r>
+        <w:t>display</w:t>
+      </w:r>
+      <w:r>
+        <w:t>s G</w:t>
+      </w:r>
+      <w:r>
+        <w:t>oogle</w:t>
+      </w:r>
+      <w:r>
+        <w:t xml:space="preserve"> M</w:t>
+      </w:r>
+      <w:r>
+        <w:t>ap</w:t>
+      </w:r>
+      <w:r>
+        <w:t>s</w:t>
+      </w:r>
+      <w:r>
+        <w:t xml:space="preserve"> with </w:t>
+      </w:r>
+      <w:r>
+        <w:t>the API key saved in the XML.</w:t>
+      </w:r>
+      <w:r>
+        <w:t xml:space="preserve"> </w:t>
+      </w:r>
+      <w:r>
+        <w:t>After that,</w:t>
+      </w:r>
+      <w:r>
+        <w:t xml:space="preserve"> we </w:t>
+      </w:r>
+      <w:r>
+        <w:t xml:space="preserve">will </w:t>
+      </w:r>
+      <w:r>
+        <w:t>extract the key from</w:t>
+      </w:r>
+      <w:r>
+        <w:t xml:space="preserve"> the APK, and learn the best place to store the key.</w:t>
+      </w:r>
+    </w:p>
+    <w:p/>
+    <w:p/>
+    <w:p/>
+    <w:p/>
+    <w:p/>
+    <w:p/>
+    <w:p/>
+    <w:p/>
+    <w:p/>
+    <w:p/>
+    <w:p/>
+    <w:p/>
+    <w:p/>
+    <w:p/>
+    <w:p/>
+    <w:p/>
+    <w:p/>
+    <w:p/>
+    <w:p>
+      <w:pPr>
         <w:rPr>
           <w:b/>
           <w:sz w:val="28"/>
@@ -15,320 +336,6 @@
           <w:b/>
           <w:sz w:val="28"/>
         </w:rPr>
-        <w:t>XML</w:t>
-      </w:r>
-    </w:p>
-    <w:p/>
-    <w:p>
-      <w:pPr>
-        <w:rPr>
-          <w:b/>
-        </w:rPr>
-      </w:pPr>
-      <w:r>
-        <w:rPr>
-          <w:b/>
-        </w:rPr>
-        <w:t>Description:</w:t>
-      </w:r>
-    </w:p>
-    <w:p/>
-    <w:p>
-      <w:pPr>
-        <w:spacing w:line="360" w:lineRule="auto"/>
-      </w:pPr>
-      <w:r>
-        <w:t>Android uses XML files to store static data</w:t>
-      </w:r>
-      <w:r>
-        <w:t xml:space="preserve">, meaning that </w:t>
-      </w:r>
-      <w:r>
-        <w:t>the data</w:t>
-      </w:r>
-      <w:r>
-        <w:t xml:space="preserve"> </w:t>
-      </w:r>
-      <w:r>
-        <w:t>does not</w:t>
-      </w:r>
-      <w:r>
-        <w:t xml:space="preserve"> change t</w:t>
-      </w:r>
-      <w:r>
-        <w:t>h</w:t>
-      </w:r>
-      <w:r>
-        <w:t>rough execution of</w:t>
-      </w:r>
-      <w:r>
-        <w:t xml:space="preserve"> the app. For example, translated strings (in languages such as </w:t>
-      </w:r>
-      <w:r>
-        <w:t xml:space="preserve">English, Spanish, </w:t>
-      </w:r>
-      <w:r>
-        <w:t xml:space="preserve">or </w:t>
-      </w:r>
-      <w:r>
-        <w:t>Arabic</w:t>
-      </w:r>
-      <w:r>
-        <w:t>)</w:t>
-      </w:r>
-      <w:r>
-        <w:t xml:space="preserve"> are stored in XML files for mu</w:t>
-      </w:r>
-      <w:r>
-        <w:t>l</w:t>
-      </w:r>
-      <w:r>
-        <w:t>ti</w:t>
-      </w:r>
-      <w:r>
-        <w:t>-</w:t>
-      </w:r>
-      <w:r>
-        <w:t>language</w:t>
-      </w:r>
-      <w:r>
-        <w:t xml:space="preserve"> </w:t>
-      </w:r>
-      <w:r>
-        <w:t>support</w:t>
-      </w:r>
-      <w:r>
-        <w:t xml:space="preserve">. </w:t>
-      </w:r>
-      <w:r>
-        <w:t>APK files are</w:t>
-      </w:r>
-      <w:r>
-        <w:t xml:space="preserve"> </w:t>
-      </w:r>
-      <w:r>
-        <w:t>compressed</w:t>
-      </w:r>
-      <w:r>
-        <w:t xml:space="preserve"> files that </w:t>
-      </w:r>
-      <w:r>
-        <w:t>contain</w:t>
-      </w:r>
-      <w:r>
-        <w:t xml:space="preserve"> many XML and </w:t>
-      </w:r>
-      <w:r>
-        <w:t>Java files</w:t>
-      </w:r>
-      <w:r>
-        <w:t>,</w:t>
-      </w:r>
-      <w:r>
-        <w:t xml:space="preserve"> making up</w:t>
-      </w:r>
-      <w:r>
-        <w:t xml:space="preserve"> </w:t>
-      </w:r>
-      <w:r>
-        <w:t>the appli</w:t>
-      </w:r>
-      <w:r>
-        <w:t>cation.</w:t>
-      </w:r>
-      <w:r>
-        <w:t xml:space="preserve">  </w:t>
-      </w:r>
-      <w:r>
-        <w:t xml:space="preserve">Note </w:t>
-      </w:r>
-      <w:r>
-        <w:t xml:space="preserve">that </w:t>
-      </w:r>
-      <w:r>
-        <w:t>any</w:t>
-      </w:r>
-      <w:r>
-        <w:t xml:space="preserve">one could </w:t>
-      </w:r>
-      <w:r>
-        <w:t xml:space="preserve">unzip </w:t>
-      </w:r>
-      <w:r>
-        <w:t xml:space="preserve">the </w:t>
-      </w:r>
-      <w:r>
-        <w:t>APK</w:t>
-      </w:r>
-      <w:r>
-        <w:t xml:space="preserve"> </w:t>
-      </w:r>
-      <w:r>
-        <w:t xml:space="preserve">and read the data </w:t>
-      </w:r>
-      <w:r>
-        <w:t xml:space="preserve">that </w:t>
-      </w:r>
-      <w:r>
-        <w:t>was saved in</w:t>
-      </w:r>
-      <w:r>
-        <w:t xml:space="preserve"> XML. </w:t>
-      </w:r>
-    </w:p>
-    <w:p>
-      <w:pPr>
-        <w:spacing w:line="360" w:lineRule="auto"/>
-      </w:pPr>
-    </w:p>
-    <w:p>
-      <w:pPr>
-        <w:spacing w:line="360" w:lineRule="auto"/>
-      </w:pPr>
-      <w:r>
-        <w:t>M</w:t>
-      </w:r>
-      <w:r>
-        <w:t xml:space="preserve">any developers store important information </w:t>
-      </w:r>
-      <w:r>
-        <w:t>in XML</w:t>
-      </w:r>
-      <w:r>
-        <w:t>,</w:t>
-      </w:r>
-      <w:r>
-        <w:t xml:space="preserve"> such as </w:t>
-      </w:r>
-      <w:r>
-        <w:t xml:space="preserve">an </w:t>
-      </w:r>
-      <w:r>
-        <w:t xml:space="preserve">Ads number or </w:t>
-      </w:r>
-      <w:r>
-        <w:t>a Google M</w:t>
-      </w:r>
-      <w:r>
-        <w:t>ap</w:t>
-      </w:r>
-      <w:r>
-        <w:t xml:space="preserve">s API </w:t>
-      </w:r>
-      <w:r>
-        <w:t>key. That is precarious, because</w:t>
-      </w:r>
-      <w:r>
-        <w:t xml:space="preserve"> </w:t>
-      </w:r>
-      <w:r>
-        <w:t>someone who</w:t>
-      </w:r>
-      <w:r>
-        <w:t xml:space="preserve"> </w:t>
-      </w:r>
-      <w:r>
-        <w:t>reverse engineers</w:t>
-      </w:r>
-      <w:r>
-        <w:t xml:space="preserve"> the app could read all the keys. </w:t>
-      </w:r>
-      <w:r>
-        <w:t xml:space="preserve">The attacker could then use the stolen API key to obtain access to paid services, possibly running up charges on the developer’s account. </w:t>
-      </w:r>
-    </w:p>
-    <w:p>
-      <w:pPr>
-        <w:spacing w:line="360" w:lineRule="auto"/>
-      </w:pPr>
-    </w:p>
-    <w:p>
-      <w:pPr>
-        <w:spacing w:line="360" w:lineRule="auto"/>
-      </w:pPr>
-      <w:r>
-        <w:t xml:space="preserve">We will demonstrate how to build </w:t>
-      </w:r>
-      <w:r>
-        <w:t>an A</w:t>
-      </w:r>
-      <w:r>
-        <w:t xml:space="preserve">ndroid app that </w:t>
-      </w:r>
-      <w:r>
-        <w:t>display</w:t>
-      </w:r>
-      <w:r>
-        <w:t>s G</w:t>
-      </w:r>
-      <w:r>
-        <w:t>oogle</w:t>
-      </w:r>
-      <w:r>
-        <w:t xml:space="preserve"> M</w:t>
-      </w:r>
-      <w:r>
-        <w:t>ap</w:t>
-      </w:r>
-      <w:r>
-        <w:t>s</w:t>
-      </w:r>
-      <w:r>
-        <w:t xml:space="preserve"> with </w:t>
-      </w:r>
-      <w:r>
-        <w:t>the API key saved in the XML.</w:t>
-      </w:r>
-      <w:r>
-        <w:t xml:space="preserve"> </w:t>
-      </w:r>
-      <w:r>
-        <w:t>After that,</w:t>
-      </w:r>
-      <w:r>
-        <w:t xml:space="preserve"> we </w:t>
-      </w:r>
-      <w:r>
-        <w:t xml:space="preserve">will </w:t>
-      </w:r>
-      <w:r>
-        <w:t>extract the key from</w:t>
-      </w:r>
-      <w:r>
-        <w:t xml:space="preserve"> the APK, and learn the best place to store the key.</w:t>
-      </w:r>
-    </w:p>
-    <w:p/>
-    <w:p/>
-    <w:p/>
-    <w:p/>
-    <w:p/>
-    <w:p/>
-    <w:p/>
-    <w:p/>
-    <w:p/>
-    <w:p/>
-    <w:p/>
-    <w:p/>
-    <w:p/>
-    <w:p/>
-    <w:p/>
-    <w:p/>
-    <w:p/>
-    <w:p/>
-    <w:p>
-      <w:pPr>
-        <w:rPr>
-          <w:b/>
-          <w:sz w:val="28"/>
-        </w:rPr>
-      </w:pPr>
-      <w:r>
-        <w:rPr>
-          <w:b/>
-          <w:sz w:val="28"/>
-        </w:rPr>
-        <w:lastRenderedPageBreak/>
         <w:t xml:space="preserve">Steps </w:t>
       </w:r>
       <w:r>
@@ -377,7 +384,6 @@
       <w:r>
         <w:rPr>
           <w:noProof/>
-          <w:lang w:eastAsia="zh-TW"/>
         </w:rPr>
         <w:drawing>
           <wp:anchor distT="0" distB="0" distL="114300" distR="114300" simplePos="0" relativeHeight="251658240" behindDoc="0" locked="0" layoutInCell="1" allowOverlap="1" wp14:anchorId="48704CB5" wp14:editId="016132D3">
@@ -403,7 +409,7 @@
                     <pic:cNvPicPr/>
                   </pic:nvPicPr>
                   <pic:blipFill>
-                    <a:blip r:embed="rId5">
+                    <a:blip r:embed="rId7">
                       <a:extLst>
                         <a:ext uri="{28A0092B-C50C-407E-A947-70E740481C1C}">
                           <a14:useLocalDpi xmlns:a14="http://schemas.microsoft.com/office/drawing/2010/main" val="0"/>
@@ -437,6 +443,23 @@
       </w:r>
     </w:p>
     <w:p/>
+    <w:p/>
+    <w:p/>
+    <w:p/>
+    <w:p/>
+    <w:p/>
+    <w:p/>
+    <w:p/>
+    <w:p/>
+    <w:p/>
+    <w:p/>
+    <w:p/>
+    <w:p/>
+    <w:p/>
+    <w:p/>
+    <w:p/>
+    <w:p/>
+    <w:p/>
     <w:p>
       <w:pPr>
         <w:pStyle w:val="ListParagraph"/>
@@ -486,8 +509,8 @@
       <w:r>
         <w:rPr>
           <w:noProof/>
-          <w:lang w:eastAsia="zh-TW"/>
-        </w:rPr>
+        </w:rPr>
+        <w:lastRenderedPageBreak/>
         <w:drawing>
           <wp:anchor distT="0" distB="0" distL="114300" distR="114300" simplePos="0" relativeHeight="251659264" behindDoc="0" locked="0" layoutInCell="1" allowOverlap="1" wp14:anchorId="0D68485E" wp14:editId="4FAF24FA">
             <wp:simplePos x="0" y="0"/>
@@ -512,7 +535,7 @@
                     <pic:cNvPicPr/>
                   </pic:nvPicPr>
                   <pic:blipFill>
-                    <a:blip r:embed="rId6">
+                    <a:blip r:embed="rId8">
                       <a:extLst>
                         <a:ext uri="{28A0092B-C50C-407E-A947-70E740481C1C}">
                           <a14:useLocalDpi xmlns:a14="http://schemas.microsoft.com/office/drawing/2010/main" val="0"/>
@@ -694,7 +717,6 @@
       <w:r>
         <w:rPr>
           <w:noProof/>
-          <w:lang w:eastAsia="zh-TW"/>
         </w:rPr>
         <w:drawing>
           <wp:anchor distT="0" distB="0" distL="114300" distR="114300" simplePos="0" relativeHeight="251662336" behindDoc="0" locked="0" layoutInCell="1" allowOverlap="1" wp14:anchorId="2EAAD479" wp14:editId="146085CA">
@@ -720,7 +742,7 @@
                     <pic:cNvPicPr/>
                   </pic:nvPicPr>
                   <pic:blipFill>
-                    <a:blip r:embed="rId7">
+                    <a:blip r:embed="rId9">
                       <a:extLst>
                         <a:ext uri="{28A0092B-C50C-407E-A947-70E740481C1C}">
                           <a14:useLocalDpi xmlns:a14="http://schemas.microsoft.com/office/drawing/2010/main" val="0"/>
@@ -764,8 +786,8 @@
       <w:r>
         <w:rPr>
           <w:noProof/>
-          <w:lang w:eastAsia="zh-TW"/>
-        </w:rPr>
+        </w:rPr>
+        <w:lastRenderedPageBreak/>
         <w:drawing>
           <wp:anchor distT="0" distB="0" distL="114300" distR="114300" simplePos="0" relativeHeight="251661312" behindDoc="0" locked="0" layoutInCell="1" allowOverlap="1" wp14:anchorId="6409F7B1" wp14:editId="72A2BB5A">
             <wp:simplePos x="0" y="0"/>
@@ -790,7 +812,7 @@
                     <pic:cNvPicPr/>
                   </pic:nvPicPr>
                   <pic:blipFill>
-                    <a:blip r:embed="rId8">
+                    <a:blip r:embed="rId10">
                       <a:extLst>
                         <a:ext uri="{28A0092B-C50C-407E-A947-70E740481C1C}">
                           <a14:useLocalDpi xmlns:a14="http://schemas.microsoft.com/office/drawing/2010/main" val="0"/>
@@ -858,21 +880,6 @@
     <w:p>
       <w:pPr>
         <w:pStyle w:val="ListParagraph"/>
-      </w:pPr>
-    </w:p>
-    <w:p>
-      <w:pPr>
-        <w:pStyle w:val="ListParagraph"/>
-      </w:pPr>
-    </w:p>
-    <w:p>
-      <w:pPr>
-        <w:pStyle w:val="ListParagraph"/>
-      </w:pPr>
-    </w:p>
-    <w:p>
-      <w:pPr>
-        <w:pStyle w:val="ListParagraph"/>
         <w:numPr>
           <w:ilvl w:val="0"/>
           <w:numId w:val="6"/>
@@ -889,7 +896,6 @@
       <w:r>
         <w:rPr>
           <w:noProof/>
-          <w:lang w:eastAsia="zh-TW"/>
         </w:rPr>
         <w:drawing>
           <wp:anchor distT="0" distB="0" distL="114300" distR="114300" simplePos="0" relativeHeight="251660288" behindDoc="0" locked="0" layoutInCell="1" allowOverlap="1" wp14:anchorId="305F016D" wp14:editId="46060F69">
@@ -915,7 +921,7 @@
                     <pic:cNvPicPr/>
                   </pic:nvPicPr>
                   <pic:blipFill>
-                    <a:blip r:embed="rId9" cstate="print">
+                    <a:blip r:embed="rId11" cstate="print">
                       <a:extLst>
                         <a:ext uri="{28A0092B-C50C-407E-A947-70E740481C1C}">
                           <a14:useLocalDpi xmlns:a14="http://schemas.microsoft.com/office/drawing/2010/main" val="0"/>
@@ -1265,56 +1271,56 @@
       <w:r>
         <w:t>.</w:t>
       </w:r>
-    </w:p>
-    <w:p>
-      <w:pPr>
-        <w:ind w:left="720"/>
-      </w:pPr>
-      <w:r>
-        <w:t xml:space="preserve">After we have the </w:t>
-      </w:r>
-      <w:r>
-        <w:t>full</w:t>
-      </w:r>
-      <w:r>
-        <w:t xml:space="preserve"> path, pull the package off the device and onto the computer.</w:t>
-      </w:r>
-    </w:p>
-    <w:p>
-      <w:pPr>
-        <w:ind w:left="1440"/>
-        <w:rPr>
-          <w:rFonts w:ascii="Courier" w:hAnsi="Courier"/>
-        </w:rPr>
-      </w:pPr>
-      <w:r>
-        <w:rPr>
-          <w:rFonts w:ascii="Courier" w:hAnsi="Courier"/>
-        </w:rPr>
-        <w:t xml:space="preserve">./adb pull </w:t>
-      </w:r>
-      <w:r>
-        <w:rPr>
-          <w:rFonts w:ascii="Courier" w:hAnsi="Courier"/>
-        </w:rPr>
-        <w:t>/</w:t>
-      </w:r>
-      <w:r>
-        <w:rPr>
-          <w:rFonts w:ascii="Courier" w:hAnsi="Courier"/>
-        </w:rPr>
-        <w:t>data/app/com.example.someapp.apk /PATH/TO/DESTINATION/GOES/HERE</w:t>
-      </w:r>
       <w:bookmarkStart w:id="0" w:name="_GoBack"/>
       <w:bookmarkEnd w:id="0"/>
     </w:p>
+    <w:p>
+      <w:pPr>
+        <w:ind w:left="720"/>
+      </w:pPr>
+      <w:r>
+        <w:t xml:space="preserve">After we have the </w:t>
+      </w:r>
+      <w:r>
+        <w:t>full</w:t>
+      </w:r>
+      <w:r>
+        <w:t xml:space="preserve"> path, pull the package off the device and onto the computer.</w:t>
+      </w:r>
+    </w:p>
+    <w:p>
+      <w:pPr>
+        <w:ind w:left="1440"/>
+        <w:rPr>
+          <w:rFonts w:ascii="Courier" w:hAnsi="Courier"/>
+        </w:rPr>
+      </w:pPr>
+      <w:r>
+        <w:rPr>
+          <w:rFonts w:ascii="Courier" w:hAnsi="Courier"/>
+        </w:rPr>
+        <w:t xml:space="preserve">./adb pull </w:t>
+      </w:r>
+      <w:r>
+        <w:rPr>
+          <w:rFonts w:ascii="Courier" w:hAnsi="Courier"/>
+        </w:rPr>
+        <w:t>/</w:t>
+      </w:r>
+      <w:r>
+        <w:rPr>
+          <w:rFonts w:ascii="Courier" w:hAnsi="Courier"/>
+        </w:rPr>
+        <w:t>data/app/com.example.someapp.apk /PATH/TO/DESTINATION/GOES/HERE</w:t>
+      </w:r>
+    </w:p>
     <w:p/>
     <w:p>
       <w:r>
         <w:rPr>
           <w:noProof/>
-          <w:lang w:eastAsia="zh-TW"/>
-        </w:rPr>
+        </w:rPr>
+        <w:lastRenderedPageBreak/>
         <w:drawing>
           <wp:anchor distT="0" distB="0" distL="114300" distR="114300" simplePos="0" relativeHeight="251663360" behindDoc="0" locked="0" layoutInCell="1" allowOverlap="1" wp14:anchorId="6876720A" wp14:editId="68CD3721">
             <wp:simplePos x="0" y="0"/>
@@ -1339,7 +1345,7 @@
                     <pic:cNvPicPr/>
                   </pic:nvPicPr>
                   <pic:blipFill>
-                    <a:blip r:embed="rId10">
+                    <a:blip r:embed="rId12">
                       <a:extLst>
                         <a:ext uri="{28A0092B-C50C-407E-A947-70E740481C1C}">
                           <a14:useLocalDpi xmlns:a14="http://schemas.microsoft.com/office/drawing/2010/main" val="0"/>
@@ -1464,7 +1470,7 @@
       <w:pPr>
         <w:ind w:left="720" w:firstLine="720"/>
       </w:pPr>
-      <w:hyperlink r:id="rId11" w:history="1">
+      <w:hyperlink r:id="rId13" w:history="1">
         <w:r>
           <w:rPr>
             <w:rStyle w:val="Hyperlink"/>
@@ -1540,8 +1546,8 @@
       <w:r>
         <w:rPr>
           <w:noProof/>
-          <w:lang w:eastAsia="zh-TW"/>
-        </w:rPr>
+        </w:rPr>
+        <w:lastRenderedPageBreak/>
         <w:drawing>
           <wp:inline distT="0" distB="0" distL="0" distR="0" wp14:anchorId="5C61D48E" wp14:editId="0973AFE5">
             <wp:extent cx="5943600" cy="3168015"/>
@@ -1558,7 +1564,7 @@
                     <pic:cNvPicPr/>
                   </pic:nvPicPr>
                   <pic:blipFill>
-                    <a:blip r:embed="rId12"/>
+                    <a:blip r:embed="rId14"/>
                     <a:stretch>
                       <a:fillRect/>
                     </a:stretch>
@@ -1613,7 +1619,6 @@
       <w:r>
         <w:rPr>
           <w:noProof/>
-          <w:lang w:eastAsia="zh-TW"/>
         </w:rPr>
         <w:drawing>
           <wp:inline distT="0" distB="0" distL="0" distR="0" wp14:anchorId="36CC7A46" wp14:editId="49D2DF81">
@@ -1631,7 +1636,7 @@
                     <pic:cNvPicPr/>
                   </pic:nvPicPr>
                   <pic:blipFill rotWithShape="1">
-                    <a:blip r:embed="rId13"/>
+                    <a:blip r:embed="rId15"/>
                     <a:srcRect b="66464"/>
                     <a:stretch/>
                   </pic:blipFill>
@@ -1694,8 +1699,8 @@
       <w:r>
         <w:rPr>
           <w:noProof/>
-          <w:lang w:eastAsia="zh-TW"/>
-        </w:rPr>
+        </w:rPr>
+        <w:lastRenderedPageBreak/>
         <w:drawing>
           <wp:inline distT="0" distB="0" distL="0" distR="0" wp14:anchorId="178D1A73" wp14:editId="7F738584">
             <wp:extent cx="5943600" cy="2950845"/>
@@ -1712,7 +1717,7 @@
                     <pic:cNvPicPr/>
                   </pic:nvPicPr>
                   <pic:blipFill>
-                    <a:blip r:embed="rId14"/>
+                    <a:blip r:embed="rId16"/>
                     <a:stretch>
                       <a:fillRect/>
                     </a:stretch>
@@ -1787,6 +1792,8 @@
     <w:p/>
     <w:p/>
     <w:sectPr>
+      <w:headerReference w:type="default" r:id="rId17"/>
+      <w:footerReference w:type="default" r:id="rId18"/>
       <w:pgSz w:w="12240" w:h="15840"/>
       <w:pgMar w:top="1440" w:right="1440" w:bottom="1440" w:left="1440" w:header="720" w:footer="720" w:gutter="0"/>
       <w:cols w:space="720"/>
@@ -1796,9 +1803,264 @@
 </w:document>
 </file>
 
+<file path=word/endnotes.xml><?xml version="1.0" encoding="utf-8"?>
+<w:endnotes xmlns:wpc="http://schemas.microsoft.com/office/word/2010/wordprocessingCanvas" xmlns:cx="http://schemas.microsoft.com/office/drawing/2014/chartex" xmlns:cx1="http://schemas.microsoft.com/office/drawing/2015/9/8/chartex" xmlns:cx2="http://schemas.microsoft.com/office/drawing/2015/10/21/chartex" xmlns:cx3="http://schemas.microsoft.com/office/drawing/2016/5/9/chartex" xmlns:cx4="http://schemas.microsoft.com/office/drawing/2016/5/10/chartex" xmlns:cx5="http://schemas.microsoft.com/office/drawing/2016/5/11/chartex" xmlns:cx6="http://schemas.microsoft.com/office/drawing/2016/5/12/chartex" xmlns:cx7="http://schemas.microsoft.com/office/drawing/2016/5/13/chartex" xmlns:cx8="http://schemas.microsoft.com/office/drawing/2016/5/14/chartex" xmlns:mc="http://schemas.openxmlformats.org/markup-compatibility/2006" xmlns:o="urn:schemas-microsoft-com:office:office" xmlns:r="http://schemas.openxmlformats.org/officeDocument/2006/relationships" xmlns:m="http://schemas.openxmlformats.org/officeDocument/2006/math" xmlns:v="urn:schemas-microsoft-com:vml" xmlns:wp14="http://schemas.microsoft.com/office/word/2010/wordprocessingDrawing" xmlns:wp="http://schemas.openxmlformats.org/drawingml/2006/wordprocessingDrawing" xmlns:w10="urn:schemas-microsoft-com:office:word" xmlns:w="http://schemas.openxmlformats.org/wordprocessingml/2006/main" xmlns:w14="http://schemas.microsoft.com/office/word/2010/wordml" xmlns:w15="http://schemas.microsoft.com/office/word/2012/wordml" xmlns:w16se="http://schemas.microsoft.com/office/word/2015/wordml/symex" xmlns:wpg="http://schemas.microsoft.com/office/word/2010/wordprocessingGroup" xmlns:wpi="http://schemas.microsoft.com/office/word/2010/wordprocessingInk" xmlns:wne="http://schemas.microsoft.com/office/word/2006/wordml" xmlns:wps="http://schemas.microsoft.com/office/word/2010/wordprocessingShape" mc:Ignorable="w14 w15 w16se wp14">
+  <w:endnote w:type="separator" w:id="-1">
+    <w:p>
+      <w:r>
+        <w:separator/>
+      </w:r>
+    </w:p>
+  </w:endnote>
+  <w:endnote w:type="continuationSeparator" w:id="0">
+    <w:p>
+      <w:r>
+        <w:continuationSeparator/>
+      </w:r>
+    </w:p>
+  </w:endnote>
+</w:endnotes>
+</file>
+
+<file path=word/footer1.xml><?xml version="1.0" encoding="utf-8"?>
+<w:ftr xmlns:wpc="http://schemas.microsoft.com/office/word/2010/wordprocessingCanvas" xmlns:cx="http://schemas.microsoft.com/office/drawing/2014/chartex" xmlns:cx1="http://schemas.microsoft.com/office/drawing/2015/9/8/chartex" xmlns:cx2="http://schemas.microsoft.com/office/drawing/2015/10/21/chartex" xmlns:cx3="http://schemas.microsoft.com/office/drawing/2016/5/9/chartex" xmlns:cx4="http://schemas.microsoft.com/office/drawing/2016/5/10/chartex" xmlns:cx5="http://schemas.microsoft.com/office/drawing/2016/5/11/chartex" xmlns:cx6="http://schemas.microsoft.com/office/drawing/2016/5/12/chartex" xmlns:cx7="http://schemas.microsoft.com/office/drawing/2016/5/13/chartex" xmlns:cx8="http://schemas.microsoft.com/office/drawing/2016/5/14/chartex" xmlns:mc="http://schemas.openxmlformats.org/markup-compatibility/2006" xmlns:o="urn:schemas-microsoft-com:office:office" xmlns:r="http://schemas.openxmlformats.org/officeDocument/2006/relationships" xmlns:m="http://schemas.openxmlformats.org/officeDocument/2006/math" xmlns:v="urn:schemas-microsoft-com:vml" xmlns:wp14="http://schemas.microsoft.com/office/word/2010/wordprocessingDrawing" xmlns:wp="http://schemas.openxmlformats.org/drawingml/2006/wordprocessingDrawing" xmlns:w10="urn:schemas-microsoft-com:office:word" xmlns:w="http://schemas.openxmlformats.org/wordprocessingml/2006/main" xmlns:w14="http://schemas.microsoft.com/office/word/2010/wordml" xmlns:w15="http://schemas.microsoft.com/office/word/2012/wordml" xmlns:w16se="http://schemas.microsoft.com/office/word/2015/wordml/symex" xmlns:wpg="http://schemas.microsoft.com/office/word/2010/wordprocessingGroup" xmlns:wpi="http://schemas.microsoft.com/office/word/2010/wordprocessingInk" xmlns:wne="http://schemas.microsoft.com/office/word/2006/wordml" xmlns:wps="http://schemas.microsoft.com/office/word/2010/wordprocessingShape" mc:Ignorable="w14 w15 w16se wp14">
+  <w:p>
+    <w:pPr>
+      <w:pStyle w:val="Normal1"/>
+      <w:widowControl w:val="0"/>
+      <w:jc w:val="right"/>
+    </w:pPr>
+    <w:r>
+      <w:fldChar w:fldCharType="begin"/>
+    </w:r>
+    <w:r>
+      <w:instrText>PAGE</w:instrText>
+    </w:r>
+    <w:r>
+      <w:fldChar w:fldCharType="separate"/>
+    </w:r>
+    <w:r>
+      <w:rPr>
+        <w:noProof/>
+      </w:rPr>
+      <w:t>4</w:t>
+    </w:r>
+    <w:r>
+      <w:fldChar w:fldCharType="end"/>
+    </w:r>
+    <w:r>
+      <w:rPr>
+        <w:color w:val="808080"/>
+        <w:sz w:val="18"/>
+        <w:szCs w:val="18"/>
+      </w:rPr>
+      <w:t xml:space="preserve"> of </w:t>
+    </w:r>
+    <w:r>
+      <w:fldChar w:fldCharType="begin"/>
+    </w:r>
+    <w:r>
+      <w:instrText>NUMPAGES</w:instrText>
+    </w:r>
+    <w:r>
+      <w:fldChar w:fldCharType="separate"/>
+    </w:r>
+    <w:r>
+      <w:rPr>
+        <w:noProof/>
+      </w:rPr>
+      <w:t>8</w:t>
+    </w:r>
+    <w:r>
+      <w:fldChar w:fldCharType="end"/>
+    </w:r>
+    <w:r>
+      <w:rPr>
+        <w:color w:val="808080"/>
+        <w:sz w:val="18"/>
+        <w:szCs w:val="18"/>
+      </w:rPr>
+      <w:t xml:space="preserve">    </w:t>
+    </w:r>
+    <w:r>
+      <w:rPr>
+        <w:rFonts w:asciiTheme="majorHAnsi" w:hAnsiTheme="majorHAnsi" w:cstheme="majorHAnsi"/>
+        <w:color w:val="808080"/>
+        <w:sz w:val="18"/>
+        <w:szCs w:val="18"/>
+      </w:rPr>
+      <w:t>Teaching Mobile Security</w:t>
+    </w:r>
+  </w:p>
+  <w:p>
+    <w:pPr>
+      <w:pStyle w:val="Footer"/>
+    </w:pPr>
+  </w:p>
+</w:ftr>
+</file>
+
+<file path=word/footnotes.xml><?xml version="1.0" encoding="utf-8"?>
+<w:footnotes xmlns:wpc="http://schemas.microsoft.com/office/word/2010/wordprocessingCanvas" xmlns:cx="http://schemas.microsoft.com/office/drawing/2014/chartex" xmlns:cx1="http://schemas.microsoft.com/office/drawing/2015/9/8/chartex" xmlns:cx2="http://schemas.microsoft.com/office/drawing/2015/10/21/chartex" xmlns:cx3="http://schemas.microsoft.com/office/drawing/2016/5/9/chartex" xmlns:cx4="http://schemas.microsoft.com/office/drawing/2016/5/10/chartex" xmlns:cx5="http://schemas.microsoft.com/office/drawing/2016/5/11/chartex" xmlns:cx6="http://schemas.microsoft.com/office/drawing/2016/5/12/chartex" xmlns:cx7="http://schemas.microsoft.com/office/drawing/2016/5/13/chartex" xmlns:cx8="http://schemas.microsoft.com/office/drawing/2016/5/14/chartex" xmlns:mc="http://schemas.openxmlformats.org/markup-compatibility/2006" xmlns:o="urn:schemas-microsoft-com:office:office" xmlns:r="http://schemas.openxmlformats.org/officeDocument/2006/relationships" xmlns:m="http://schemas.openxmlformats.org/officeDocument/2006/math" xmlns:v="urn:schemas-microsoft-com:vml" xmlns:wp14="http://schemas.microsoft.com/office/word/2010/wordprocessingDrawing" xmlns:wp="http://schemas.openxmlformats.org/drawingml/2006/wordprocessingDrawing" xmlns:w10="urn:schemas-microsoft-com:office:word" xmlns:w="http://schemas.openxmlformats.org/wordprocessingml/2006/main" xmlns:w14="http://schemas.microsoft.com/office/word/2010/wordml" xmlns:w15="http://schemas.microsoft.com/office/word/2012/wordml" xmlns:w16se="http://schemas.microsoft.com/office/word/2015/wordml/symex" xmlns:wpg="http://schemas.microsoft.com/office/word/2010/wordprocessingGroup" xmlns:wpi="http://schemas.microsoft.com/office/word/2010/wordprocessingInk" xmlns:wne="http://schemas.microsoft.com/office/word/2006/wordml" xmlns:wps="http://schemas.microsoft.com/office/word/2010/wordprocessingShape" mc:Ignorable="w14 w15 w16se wp14">
+  <w:footnote w:type="separator" w:id="-1">
+    <w:p>
+      <w:r>
+        <w:separator/>
+      </w:r>
+    </w:p>
+  </w:footnote>
+  <w:footnote w:type="continuationSeparator" w:id="0">
+    <w:p>
+      <w:r>
+        <w:continuationSeparator/>
+      </w:r>
+    </w:p>
+  </w:footnote>
+</w:footnotes>
+</file>
+
+<file path=word/header1.xml><?xml version="1.0" encoding="utf-8"?>
+<w:hdr xmlns:wpc="http://schemas.microsoft.com/office/word/2010/wordprocessingCanvas" xmlns:cx="http://schemas.microsoft.com/office/drawing/2014/chartex" xmlns:cx1="http://schemas.microsoft.com/office/drawing/2015/9/8/chartex" xmlns:cx2="http://schemas.microsoft.com/office/drawing/2015/10/21/chartex" xmlns:cx3="http://schemas.microsoft.com/office/drawing/2016/5/9/chartex" xmlns:cx4="http://schemas.microsoft.com/office/drawing/2016/5/10/chartex" xmlns:cx5="http://schemas.microsoft.com/office/drawing/2016/5/11/chartex" xmlns:cx6="http://schemas.microsoft.com/office/drawing/2016/5/12/chartex" xmlns:cx7="http://schemas.microsoft.com/office/drawing/2016/5/13/chartex" xmlns:cx8="http://schemas.microsoft.com/office/drawing/2016/5/14/chartex" xmlns:mc="http://schemas.openxmlformats.org/markup-compatibility/2006" xmlns:o="urn:schemas-microsoft-com:office:office" xmlns:r="http://schemas.openxmlformats.org/officeDocument/2006/relationships" xmlns:m="http://schemas.openxmlformats.org/officeDocument/2006/math" xmlns:v="urn:schemas-microsoft-com:vml" xmlns:wp14="http://schemas.microsoft.com/office/word/2010/wordprocessingDrawing" xmlns:wp="http://schemas.openxmlformats.org/drawingml/2006/wordprocessingDrawing" xmlns:w10="urn:schemas-microsoft-com:office:word" xmlns:w="http://schemas.openxmlformats.org/wordprocessingml/2006/main" xmlns:w14="http://schemas.microsoft.com/office/word/2010/wordml" xmlns:w15="http://schemas.microsoft.com/office/word/2012/wordml" xmlns:w16se="http://schemas.microsoft.com/office/word/2015/wordml/symex" xmlns:wpg="http://schemas.microsoft.com/office/word/2010/wordprocessingGroup" xmlns:wpi="http://schemas.microsoft.com/office/word/2010/wordprocessingInk" xmlns:wne="http://schemas.microsoft.com/office/word/2006/wordml" xmlns:wps="http://schemas.microsoft.com/office/word/2010/wordprocessingShape" mc:Ignorable="w14 w15 w16se wp14">
+  <w:tbl>
+    <w:tblPr>
+      <w:tblStyle w:val="TableGrid"/>
+      <w:tblW w:w="0" w:type="auto"/>
+      <w:tblBorders>
+        <w:top w:val="none" w:sz="0" w:space="0" w:color="auto"/>
+        <w:left w:val="none" w:sz="0" w:space="0" w:color="auto"/>
+        <w:bottom w:val="none" w:sz="0" w:space="0" w:color="auto"/>
+        <w:right w:val="none" w:sz="0" w:space="0" w:color="auto"/>
+        <w:insideH w:val="none" w:sz="0" w:space="0" w:color="auto"/>
+        <w:insideV w:val="none" w:sz="0" w:space="0" w:color="auto"/>
+      </w:tblBorders>
+      <w:tblLook w:val="04A0" w:firstRow="1" w:lastRow="0" w:firstColumn="1" w:lastColumn="0" w:noHBand="0" w:noVBand="1"/>
+    </w:tblPr>
+    <w:tblGrid>
+      <w:gridCol w:w="1108"/>
+      <w:gridCol w:w="8252"/>
+    </w:tblGrid>
+    <w:tr>
+      <w:tc>
+        <w:tcPr>
+          <w:tcW w:w="1108" w:type="dxa"/>
+        </w:tcPr>
+        <w:p>
+          <w:pPr>
+            <w:pStyle w:val="Header"/>
+            <w:jc w:val="both"/>
+            <w:rPr>
+              <w:rFonts w:ascii="Segoe UI" w:hAnsi="Segoe UI" w:cs="Segoe UI"/>
+              <w:sz w:val="14"/>
+            </w:rPr>
+          </w:pPr>
+          <w:r>
+            <w:rPr>
+              <w:rFonts w:ascii="Segoe UI" w:hAnsi="Segoe UI" w:cs="Segoe UI"/>
+              <w:noProof/>
+              <w:sz w:val="14"/>
+            </w:rPr>
+            <w:drawing>
+              <wp:inline distT="0" distB="0" distL="0" distR="0" wp14:anchorId="3F27F348" wp14:editId="7AACD975">
+                <wp:extent cx="566964" cy="666750"/>
+                <wp:effectExtent l="0" t="0" r="0" b="0"/>
+                <wp:docPr id="3" name="Picture 3"/>
+                <wp:cNvGraphicFramePr>
+                  <a:graphicFrameLocks xmlns:a="http://schemas.openxmlformats.org/drawingml/2006/main" noChangeAspect="1"/>
+                </wp:cNvGraphicFramePr>
+                <a:graphic xmlns:a="http://schemas.openxmlformats.org/drawingml/2006/main">
+                  <a:graphicData uri="http://schemas.openxmlformats.org/drawingml/2006/picture">
+                    <pic:pic xmlns:pic="http://schemas.openxmlformats.org/drawingml/2006/picture">
+                      <pic:nvPicPr>
+                        <pic:cNvPr id="3" name="milk_logo04.png"/>
+                        <pic:cNvPicPr/>
+                      </pic:nvPicPr>
+                      <pic:blipFill>
+                        <a:blip r:embed="rId1">
+                          <a:clrChange>
+                            <a:clrFrom>
+                              <a:srgbClr val="F5F5F5"/>
+                            </a:clrFrom>
+                            <a:clrTo>
+                              <a:srgbClr val="F5F5F5">
+                                <a:alpha val="0"/>
+                              </a:srgbClr>
+                            </a:clrTo>
+                          </a:clrChange>
+                          <a:extLst>
+                            <a:ext uri="{28A0092B-C50C-407E-A947-70E740481C1C}">
+                              <a14:useLocalDpi xmlns:a14="http://schemas.microsoft.com/office/drawing/2010/main" val="0"/>
+                            </a:ext>
+                          </a:extLst>
+                        </a:blip>
+                        <a:stretch>
+                          <a:fillRect/>
+                        </a:stretch>
+                      </pic:blipFill>
+                      <pic:spPr>
+                        <a:xfrm>
+                          <a:off x="0" y="0"/>
+                          <a:ext cx="566964" cy="666750"/>
+                        </a:xfrm>
+                        <a:prstGeom prst="rect">
+                          <a:avLst/>
+                        </a:prstGeom>
+                      </pic:spPr>
+                    </pic:pic>
+                  </a:graphicData>
+                </a:graphic>
+              </wp:inline>
+            </w:drawing>
+          </w:r>
+        </w:p>
+      </w:tc>
+      <w:tc>
+        <w:tcPr>
+          <w:tcW w:w="9188" w:type="dxa"/>
+        </w:tcPr>
+        <w:p>
+          <w:pPr>
+            <w:pStyle w:val="Header"/>
+            <w:jc w:val="right"/>
+            <w:rPr>
+              <w:rFonts w:ascii="Segoe UI" w:hAnsi="Segoe UI" w:cs="Segoe UI"/>
+            </w:rPr>
+          </w:pPr>
+        </w:p>
+        <w:p>
+          <w:pPr>
+            <w:pStyle w:val="Header"/>
+            <w:jc w:val="right"/>
+            <w:rPr>
+              <w:rFonts w:ascii="Segoe UI" w:hAnsi="Segoe UI" w:cs="Segoe UI"/>
+            </w:rPr>
+          </w:pPr>
+          <w:r>
+            <w:rPr>
+              <w:rFonts w:ascii="Segoe UI" w:hAnsi="Segoe UI" w:cs="Segoe UI"/>
+            </w:rPr>
+            <w:t>www.TeachingMobileSecurity.com</w:t>
+          </w:r>
+          <w:r>
+            <w:rPr>
+              <w:rFonts w:ascii="Segoe UI" w:hAnsi="Segoe UI" w:cs="Segoe UI"/>
+            </w:rPr>
+            <w:t xml:space="preserve"> </w:t>
+          </w:r>
+        </w:p>
+      </w:tc>
+    </w:tr>
+  </w:tbl>
+  <w:p>
+    <w:pPr>
+      <w:pStyle w:val="Header"/>
+    </w:pPr>
+  </w:p>
+</w:hdr>
+</file>
+
 <file path=word/numbering.xml><?xml version="1.0" encoding="utf-8"?>
-<w:numbering xmlns:wpc="http://schemas.microsoft.com/office/word/2010/wordprocessingCanvas" xmlns:mo="http://schemas.microsoft.com/office/mac/office/2008/main" xmlns:mc="http://schemas.openxmlformats.org/markup-compatibility/2006" xmlns:mv="urn:schemas-microsoft-com:mac:vml" xmlns:o="urn:schemas-microsoft-com:office:office" xmlns:r="http://schemas.openxmlformats.org/officeDocument/2006/relationships" xmlns:m="http://schemas.openxmlformats.org/officeDocument/2006/math" xmlns:v="urn:schemas-microsoft-com:vml" xmlns:wp14="http://schemas.microsoft.com/office/word/2010/wordprocessingDrawing" xmlns:wp="http://schemas.openxmlformats.org/drawingml/2006/wordprocessingDrawing" xmlns:w10="urn:schemas-microsoft-com:office:word" xmlns:w="http://schemas.openxmlformats.org/wordprocessingml/2006/main" xmlns:w14="http://schemas.microsoft.com/office/word/2010/wordml" xmlns:w15="http://schemas.microsoft.com/office/word/2012/wordml" xmlns:wpg="http://schemas.microsoft.com/office/word/2010/wordprocessingGroup" xmlns:wpi="http://schemas.microsoft.com/office/word/2010/wordprocessingInk" xmlns:wne="http://schemas.microsoft.com/office/word/2006/wordml" xmlns:wps="http://schemas.microsoft.com/office/word/2010/wordprocessingShape" mc:Ignorable="w14 w15 wp14">
-  <w:abstractNum w:abstractNumId="0">
+<w:numbering xmlns:wpc="http://schemas.microsoft.com/office/word/2010/wordprocessingCanvas" xmlns:cx="http://schemas.microsoft.com/office/drawing/2014/chartex" xmlns:cx1="http://schemas.microsoft.com/office/drawing/2015/9/8/chartex" xmlns:cx2="http://schemas.microsoft.com/office/drawing/2015/10/21/chartex" xmlns:cx3="http://schemas.microsoft.com/office/drawing/2016/5/9/chartex" xmlns:cx4="http://schemas.microsoft.com/office/drawing/2016/5/10/chartex" xmlns:cx5="http://schemas.microsoft.com/office/drawing/2016/5/11/chartex" xmlns:cx6="http://schemas.microsoft.com/office/drawing/2016/5/12/chartex" xmlns:cx7="http://schemas.microsoft.com/office/drawing/2016/5/13/chartex" xmlns:cx8="http://schemas.microsoft.com/office/drawing/2016/5/14/chartex" xmlns:mc="http://schemas.openxmlformats.org/markup-compatibility/2006" xmlns:o="urn:schemas-microsoft-com:office:office" xmlns:r="http://schemas.openxmlformats.org/officeDocument/2006/relationships" xmlns:m="http://schemas.openxmlformats.org/officeDocument/2006/math" xmlns:v="urn:schemas-microsoft-com:vml" xmlns:wp14="http://schemas.microsoft.com/office/word/2010/wordprocessingDrawing" xmlns:wp="http://schemas.openxmlformats.org/drawingml/2006/wordprocessingDrawing" xmlns:w10="urn:schemas-microsoft-com:office:word" xmlns:w="http://schemas.openxmlformats.org/wordprocessingml/2006/main" xmlns:w14="http://schemas.microsoft.com/office/word/2010/wordml" xmlns:w15="http://schemas.microsoft.com/office/word/2012/wordml" xmlns:w16se="http://schemas.microsoft.com/office/word/2015/wordml/symex" xmlns:wpg="http://schemas.microsoft.com/office/word/2010/wordprocessingGroup" xmlns:wpi="http://schemas.microsoft.com/office/word/2010/wordprocessingInk" xmlns:wne="http://schemas.microsoft.com/office/word/2006/wordml" xmlns:wps="http://schemas.microsoft.com/office/word/2010/wordprocessingShape" mc:Ignorable="w14 w15 w16se wp14">
+  <w:abstractNum w:abstractNumId="0" w15:restartNumberingAfterBreak="0">
     <w:nsid w:val="22E26D75"/>
     <w:multiLevelType w:val="hybridMultilevel"/>
     <w:tmpl w:val="C9462916"/>
@@ -1887,7 +2149,7 @@
       </w:pPr>
     </w:lvl>
   </w:abstractNum>
-  <w:abstractNum w:abstractNumId="1">
+  <w:abstractNum w:abstractNumId="1" w15:restartNumberingAfterBreak="0">
     <w:nsid w:val="23082F30"/>
     <w:multiLevelType w:val="hybridMultilevel"/>
     <w:tmpl w:val="BB1C975E"/>
@@ -1976,7 +2238,7 @@
       </w:pPr>
     </w:lvl>
   </w:abstractNum>
-  <w:abstractNum w:abstractNumId="2">
+  <w:abstractNum w:abstractNumId="2" w15:restartNumberingAfterBreak="0">
     <w:nsid w:val="26012453"/>
     <w:multiLevelType w:val="hybridMultilevel"/>
     <w:tmpl w:val="7CAC577C"/>
@@ -2065,7 +2327,7 @@
       </w:pPr>
     </w:lvl>
   </w:abstractNum>
-  <w:abstractNum w:abstractNumId="3">
+  <w:abstractNum w:abstractNumId="3" w15:restartNumberingAfterBreak="0">
     <w:nsid w:val="32F10AE1"/>
     <w:multiLevelType w:val="hybridMultilevel"/>
     <w:tmpl w:val="1E5E757A"/>
@@ -2154,7 +2416,7 @@
       </w:pPr>
     </w:lvl>
   </w:abstractNum>
-  <w:abstractNum w:abstractNumId="4">
+  <w:abstractNum w:abstractNumId="4" w15:restartNumberingAfterBreak="0">
     <w:nsid w:val="44C44311"/>
     <w:multiLevelType w:val="hybridMultilevel"/>
     <w:tmpl w:val="8C1A24D8"/>
@@ -2243,7 +2505,7 @@
       </w:pPr>
     </w:lvl>
   </w:abstractNum>
-  <w:abstractNum w:abstractNumId="5">
+  <w:abstractNum w:abstractNumId="5" w15:restartNumberingAfterBreak="0">
     <w:nsid w:val="51BB3EC1"/>
     <w:multiLevelType w:val="hybridMultilevel"/>
     <w:tmpl w:val="8FAC36FE"/>
@@ -2332,7 +2594,7 @@
       </w:pPr>
     </w:lvl>
   </w:abstractNum>
-  <w:abstractNum w:abstractNumId="6">
+  <w:abstractNum w:abstractNumId="6" w15:restartNumberingAfterBreak="0">
     <w:nsid w:val="619C7B44"/>
     <w:multiLevelType w:val="hybridMultilevel"/>
     <w:tmpl w:val="44CA85B8"/>
@@ -2418,7 +2680,7 @@
       </w:pPr>
     </w:lvl>
   </w:abstractNum>
-  <w:abstractNum w:abstractNumId="7">
+  <w:abstractNum w:abstractNumId="7" w15:restartNumberingAfterBreak="0">
     <w:nsid w:val="659D7C50"/>
     <w:multiLevelType w:val="hybridMultilevel"/>
     <w:tmpl w:val="D29C47FA"/>
@@ -2504,7 +2766,7 @@
       </w:pPr>
     </w:lvl>
   </w:abstractNum>
-  <w:abstractNum w:abstractNumId="8">
+  <w:abstractNum w:abstractNumId="8" w15:restartNumberingAfterBreak="0">
     <w:nsid w:val="6E691083"/>
     <w:multiLevelType w:val="hybridMultilevel"/>
     <w:tmpl w:val="75407274"/>
@@ -2593,7 +2855,7 @@
       </w:pPr>
     </w:lvl>
   </w:abstractNum>
-  <w:abstractNum w:abstractNumId="9">
+  <w:abstractNum w:abstractNumId="9" w15:restartNumberingAfterBreak="0">
     <w:nsid w:val="7AD03FED"/>
     <w:multiLevelType w:val="hybridMultilevel"/>
     <w:tmpl w:val="6F300678"/>
@@ -2716,7 +2978,7 @@
 </file>
 
 <file path=word/styles.xml><?xml version="1.0" encoding="utf-8"?>
-<w:styles xmlns:mc="http://schemas.openxmlformats.org/markup-compatibility/2006" xmlns:r="http://schemas.openxmlformats.org/officeDocument/2006/relationships" xmlns:w="http://schemas.openxmlformats.org/wordprocessingml/2006/main" xmlns:w14="http://schemas.microsoft.com/office/word/2010/wordml" xmlns:w15="http://schemas.microsoft.com/office/word/2012/wordml" mc:Ignorable="w14 w15">
+<w:styles xmlns:mc="http://schemas.openxmlformats.org/markup-compatibility/2006" xmlns:r="http://schemas.openxmlformats.org/officeDocument/2006/relationships" xmlns:w="http://schemas.openxmlformats.org/wordprocessingml/2006/main" xmlns:w14="http://schemas.microsoft.com/office/word/2010/wordml" xmlns:w15="http://schemas.microsoft.com/office/word/2012/wordml" xmlns:w16se="http://schemas.microsoft.com/office/word/2015/wordml/symex" mc:Ignorable="w14 w15 w16se">
   <w:docDefaults>
     <w:rPrDefault>
       <w:rPr>
@@ -2728,7 +2990,7 @@
     </w:rPrDefault>
     <w:pPrDefault/>
   </w:docDefaults>
-  <w:latentStyles w:defLockedState="0" w:defUIPriority="99" w:defSemiHidden="0" w:defUnhideWhenUsed="0" w:defQFormat="0" w:count="382">
+  <w:latentStyles w:defLockedState="0" w:defUIPriority="99" w:defSemiHidden="0" w:defUnhideWhenUsed="0" w:defQFormat="0" w:count="374">
     <w:lsdException w:name="Normal" w:uiPriority="0" w:qFormat="1"/>
     <w:lsdException w:name="heading 1" w:uiPriority="9" w:qFormat="1"/>
     <w:lsdException w:name="heading 2" w:semiHidden="1" w:uiPriority="9" w:unhideWhenUsed="1" w:qFormat="1"/>
@@ -2883,17 +3145,8 @@
     <w:lsdException w:name="Table Web 2" w:semiHidden="1" w:unhideWhenUsed="1"/>
     <w:lsdException w:name="Table Web 3" w:semiHidden="1" w:unhideWhenUsed="1"/>
     <w:lsdException w:name="Balloon Text" w:semiHidden="1" w:unhideWhenUsed="1"/>
-    <w:lsdException w:name="Table Grid" w:uiPriority="39"/>
+    <w:lsdException w:name="Table Grid" w:uiPriority="59"/>
     <w:lsdException w:name="Table Theme" w:semiHidden="1" w:unhideWhenUsed="1"/>
-    <w:lsdException w:name="Note Level 1" w:semiHidden="1" w:unhideWhenUsed="1"/>
-    <w:lsdException w:name="Note Level 2" w:semiHidden="1" w:unhideWhenUsed="1"/>
-    <w:lsdException w:name="Note Level 3" w:semiHidden="1" w:unhideWhenUsed="1"/>
-    <w:lsdException w:name="Note Level 4" w:semiHidden="1" w:unhideWhenUsed="1"/>
-    <w:lsdException w:name="Note Level 5" w:semiHidden="1" w:unhideWhenUsed="1"/>
-    <w:lsdException w:name="Note Level 6" w:semiHidden="1" w:unhideWhenUsed="1"/>
-    <w:lsdException w:name="Note Level 7" w:semiHidden="1" w:unhideWhenUsed="1"/>
-    <w:lsdException w:name="Note Level 8" w:semiHidden="1" w:unhideWhenUsed="1"/>
-    <w:lsdException w:name="Note Level 9" w:semiHidden="1" w:unhideWhenUsed="1"/>
     <w:lsdException w:name="Placeholder Text" w:semiHidden="1"/>
     <w:lsdException w:name="No Spacing" w:uiPriority="1" w:qFormat="1"/>
     <w:lsdException w:name="Light Shading" w:uiPriority="60"/>
@@ -3177,6 +3430,77 @@
       <w:u w:val="single"/>
     </w:rPr>
   </w:style>
+  <w:style w:type="paragraph" w:styleId="Header">
+    <w:name w:val="header"/>
+    <w:basedOn w:val="Normal"/>
+    <w:link w:val="HeaderChar"/>
+    <w:uiPriority w:val="99"/>
+    <w:unhideWhenUsed/>
+    <w:rsid w:val="007466F6"/>
+    <w:pPr>
+      <w:tabs>
+        <w:tab w:val="center" w:pos="4680"/>
+        <w:tab w:val="right" w:pos="9360"/>
+      </w:tabs>
+    </w:pPr>
+  </w:style>
+  <w:style w:type="character" w:customStyle="1" w:styleId="HeaderChar">
+    <w:name w:val="Header Char"/>
+    <w:basedOn w:val="DefaultParagraphFont"/>
+    <w:link w:val="Header"/>
+    <w:uiPriority w:val="99"/>
+    <w:rsid w:val="007466F6"/>
+  </w:style>
+  <w:style w:type="paragraph" w:styleId="Footer">
+    <w:name w:val="footer"/>
+    <w:basedOn w:val="Normal"/>
+    <w:link w:val="FooterChar"/>
+    <w:uiPriority w:val="99"/>
+    <w:unhideWhenUsed/>
+    <w:rsid w:val="007466F6"/>
+    <w:pPr>
+      <w:tabs>
+        <w:tab w:val="center" w:pos="4680"/>
+        <w:tab w:val="right" w:pos="9360"/>
+      </w:tabs>
+    </w:pPr>
+  </w:style>
+  <w:style w:type="character" w:customStyle="1" w:styleId="FooterChar">
+    <w:name w:val="Footer Char"/>
+    <w:basedOn w:val="DefaultParagraphFont"/>
+    <w:link w:val="Footer"/>
+    <w:uiPriority w:val="99"/>
+    <w:rsid w:val="007466F6"/>
+  </w:style>
+  <w:style w:type="table" w:styleId="TableGrid">
+    <w:name w:val="Table Grid"/>
+    <w:basedOn w:val="TableNormal"/>
+    <w:uiPriority w:val="59"/>
+    <w:rsid w:val="007466F6"/>
+    <w:tblPr>
+      <w:tblBorders>
+        <w:top w:val="single" w:sz="4" w:space="0" w:color="auto"/>
+        <w:left w:val="single" w:sz="4" w:space="0" w:color="auto"/>
+        <w:bottom w:val="single" w:sz="4" w:space="0" w:color="auto"/>
+        <w:right w:val="single" w:sz="4" w:space="0" w:color="auto"/>
+        <w:insideH w:val="single" w:sz="4" w:space="0" w:color="auto"/>
+        <w:insideV w:val="single" w:sz="4" w:space="0" w:color="auto"/>
+      </w:tblBorders>
+    </w:tblPr>
+  </w:style>
+  <w:style w:type="paragraph" w:customStyle="1" w:styleId="Normal1">
+    <w:name w:val="Normal1"/>
+    <w:rsid w:val="002E163F"/>
+    <w:pPr>
+      <w:spacing w:line="276" w:lineRule="auto"/>
+    </w:pPr>
+    <w:rPr>
+      <w:rFonts w:ascii="Arial" w:eastAsia="Arial" w:hAnsi="Arial" w:cs="Arial"/>
+      <w:color w:val="000000"/>
+      <w:sz w:val="22"/>
+      <w:szCs w:val="22"/>
+    </w:rPr>
+  </w:style>
 </w:styles>
 </file>
 

</xml_diff>